<commit_message>
Added some more traps and word documents
</commit_message>
<xml_diff>
--- a/2nd Assessment/WordDocs/User stories.docx
+++ b/2nd Assessment/WordDocs/User stories.docx
@@ -46,8 +46,88 @@
           <w:sz w:val="24"/>
         </w:rPr>
       </w:pPr>
+      <w:r>
+        <w:rPr>
+          <w:sz w:val="24"/>
+        </w:rPr>
+        <w:t xml:space="preserve">As a player I want to be able to play the game without bugs so that it doesn’t break my immersion and enjoyment. </w:t>
+      </w:r>
+    </w:p>
+    <w:p>
+      <w:pPr>
+        <w:rPr>
+          <w:sz w:val="24"/>
+        </w:rPr>
+      </w:pPr>
+      <w:r>
+        <w:rPr>
+          <w:sz w:val="24"/>
+        </w:rPr>
+        <w:t xml:space="preserve">As a player I want to take damage and be able to die from hazards, so that I can feel a sense of danger. </w:t>
+      </w:r>
+    </w:p>
+    <w:p>
+      <w:pPr>
+        <w:rPr>
+          <w:sz w:val="24"/>
+        </w:rPr>
+      </w:pPr>
+      <w:r>
+        <w:rPr>
+          <w:sz w:val="24"/>
+        </w:rPr>
+        <w:t xml:space="preserve">As a player I want to be able to interact and use the controller, so that I can play the game and explore the world. </w:t>
+      </w:r>
+    </w:p>
+    <w:p>
+      <w:pPr>
+        <w:rPr>
+          <w:sz w:val="24"/>
+        </w:rPr>
+      </w:pPr>
+      <w:r>
+        <w:rPr>
+          <w:sz w:val="24"/>
+        </w:rPr>
+        <w:t xml:space="preserve">As a player I want to be able to use and interact with the user interface menus, so that I can learn how to play the game, quit the game when I want to, pause the game and start the game. </w:t>
+      </w:r>
+    </w:p>
+    <w:p>
+      <w:pPr>
+        <w:rPr>
+          <w:sz w:val="24"/>
+        </w:rPr>
+      </w:pPr>
       <w:bookmarkStart w:id="0" w:name="_GoBack"/>
       <w:bookmarkEnd w:id="0"/>
+    </w:p>
+    <w:p>
+      <w:pPr>
+        <w:rPr>
+          <w:sz w:val="24"/>
+        </w:rPr>
+      </w:pPr>
+    </w:p>
+    <w:p>
+      <w:pPr>
+        <w:rPr>
+          <w:sz w:val="24"/>
+        </w:rPr>
+      </w:pPr>
+    </w:p>
+    <w:p>
+      <w:pPr>
+        <w:rPr>
+          <w:sz w:val="24"/>
+        </w:rPr>
+      </w:pPr>
+    </w:p>
+    <w:p>
+      <w:pPr>
+        <w:rPr>
+          <w:sz w:val="24"/>
+        </w:rPr>
+      </w:pPr>
     </w:p>
     <w:p>
       <w:pPr>

</xml_diff>